<commit_message>
Integrate comments from Jerry
</commit_message>
<xml_diff>
--- a/reviews/response/WedelTaylor-bifurcated-cervical-ribs--REVISION1.docx
+++ b/reviews/response/WedelTaylor-bifurcated-cervical-ribs--REVISION1.docx
@@ -166,7 +166,33 @@
       </w:pPr>
       <w:r>
         <w:rPr/>
-        <w:t xml:space="preserve">Bifurcated cervical ribs have evolved infrequently in dinosaurs. Previously documented examples include those in abelisaurid theropods, leptoceratopsid ceratopsians, and turiasaurian sauropods. In apatosaurine sauropods a spectrum of cervical rib morphologies exists, from cervical ribs with small dorsal processes extending from the shafts to completely bifurcated cervical ribs. Similar dorsal processes are present in the dicraeosaurid </w:t>
+        <w:t xml:space="preserve">Bifurcated cervical ribs have evolved infrequently in dinosaurs. Previously documented examples include those in abelisaurid theropods, leptoceratopsid ceratopsians, and turiasaurian sauropods. In apatosaurine sauropods a spectrum of cervical rib morphologies exists, from cervical ribs with small dorsal processes extending from the shafts to completely bifurcated cervical ribs. Similar dorsal processes are </w:t>
+      </w:r>
+      <w:ins w:id="0" w:author="Mike Taylor" w:date="2023-10-23T21:49:21Z">
+        <w:r>
+          <w:rPr/>
+          <w:t xml:space="preserve">also </w:t>
+        </w:r>
+      </w:ins>
+      <w:r>
+        <w:rPr/>
+        <w:t>present in the dicraeosaurid</w:t>
+      </w:r>
+      <w:ins w:id="1" w:author="Mike Taylor" w:date="2023-10-23T21:49:01Z">
+        <w:r>
+          <w:rPr/>
+          <w:t xml:space="preserve"> </w:t>
+        </w:r>
+      </w:ins>
+      <w:ins w:id="2" w:author="Mike Taylor" w:date="2023-10-23T21:49:01Z">
+        <w:r>
+          <w:rPr/>
+          <w:t>sauropod</w:t>
+        </w:r>
+      </w:ins>
+      <w:r>
+        <w:rPr/>
+        <w:t xml:space="preserve"> </w:t>
       </w:r>
       <w:r>
         <w:rPr>
@@ -176,7 +202,17 @@
       </w:r>
       <w:r>
         <w:rPr/>
-        <w:t>. The presence of dorsal processes and bifurcated cervical ribs suggests that the hypaxial neck muscles that inserted on the cervical ribs were oriented in divergent directions.  In all the dinosaurian examples we have found, the cervical ribs are maximally bifurcated in the middle of the cervical series. We hypothesize that bifurcated cervical ribs are traces of diverging neck muscles that provided improved control in the middle of the neck, at some distance from both the head and the trunk.</w:t>
+        <w:t xml:space="preserve">. The presence of dorsal processes and bifurcated cervical ribs suggests that the hypaxial neck muscles that inserted on the cervical ribs were oriented in divergent directions. </w:t>
+      </w:r>
+      <w:del w:id="3" w:author="Mike Taylor" w:date="2023-10-23T21:49:37Z">
+        <w:r>
+          <w:rPr/>
+          <w:delText xml:space="preserve"> </w:delText>
+        </w:r>
+      </w:del>
+      <w:r>
+        <w:rPr/>
+        <w:t>In all the dinosaurian examples we have found, the cervical ribs are maximally bifurcated in the middle of the cervical series. We hypothesize that bifurcated cervical ribs are traces of diverging neck muscles that provided improved control in the middle of the neck, at some distance from both the head and the trunk.</w:t>
       </w:r>
     </w:p>
     <w:p>
@@ -195,7 +231,7 @@
         <w:rPr/>
         <w:t xml:space="preserve"> dinosaur, sauropod, neck, </w:t>
       </w:r>
-      <w:ins w:id="0" w:author="Mike Taylor" w:date="2023-10-22T18:54:20Z">
+      <w:ins w:id="4" w:author="Mike Taylor" w:date="2023-10-22T18:54:20Z">
         <w:r>
           <w:rPr/>
           <w:t xml:space="preserve">cervical </w:t>
@@ -727,7 +763,7 @@
         <w:rPr/>
         <w:t xml:space="preserve"> compared with perhaps 3 m for the largest </w:t>
       </w:r>
-      <w:ins w:id="1" w:author="Mike Taylor" w:date="2023-10-22T18:55:19Z">
+      <w:ins w:id="5" w:author="Mike Taylor" w:date="2023-10-22T18:55:19Z">
         <w:r>
           <w:rPr/>
           <w:t xml:space="preserve">known azhdarchid </w:t>
@@ -747,7 +783,7 @@
         <w:rPr/>
         <w:t xml:space="preserve">These long necks were key among the evolutionary innovations that enabled sauropods to grow so large (Sander et al. 2010; Sander 2013). Extreme neck elongation was made possible by a suite of anatomical properties including large absolute size, stable quadrupedal stance, reduced head size, increased number of cervical (neck) vertebrae, </w:t>
       </w:r>
-      <w:ins w:id="2" w:author="Mike Taylor" w:date="2023-10-22T19:09:20Z">
+      <w:ins w:id="6" w:author="Mike Taylor" w:date="2023-10-22T19:09:20Z">
         <w:r>
           <w:rPr/>
           <w:t xml:space="preserve">anteroposterior </w:t>
@@ -755,15 +791,25 @@
       </w:ins>
       <w:r>
         <w:rPr/>
-        <w:t xml:space="preserve">elongation of individual cervical vertebrae, an avian-style respiratory system, extensive vertebral pneumaticity and various modifications to muscle attachment </w:t>
-      </w:r>
-      <w:del w:id="3" w:author="Mike Taylor" w:date="2023-10-22T19:09:58Z">
+        <w:t>elongation of individual cervical vertebrae, an avian-style respiratory system, extensive vertebral pneumaticity</w:t>
+      </w:r>
+      <w:ins w:id="7" w:author="Mike Taylor" w:date="2023-10-23T21:56:59Z">
+        <w:r>
+          <w:rPr/>
+          <w:t>,</w:t>
+        </w:r>
+      </w:ins>
+      <w:r>
+        <w:rPr/>
+        <w:t xml:space="preserve"> and various modifications to muscle attachment </w:t>
+      </w:r>
+      <w:del w:id="8" w:author="Mike Taylor" w:date="2023-10-22T19:09:58Z">
         <w:r>
           <w:rPr/>
           <w:delText>points</w:delText>
         </w:r>
       </w:del>
-      <w:ins w:id="4" w:author="Mike Taylor" w:date="2023-10-22T19:09:58Z">
+      <w:ins w:id="9" w:author="Mike Taylor" w:date="2023-10-22T19:09:58Z">
         <w:r>
           <w:rPr/>
           <w:t>sites</w:t>
@@ -1019,7 +1065,47 @@
       </w:pPr>
       <w:r>
         <w:rPr/>
-        <w:t>With few exceptions, the cervical vertebrae of most tetrapods have bicipital (two-headed) costal elements, which are serially homologous with the freely-moving dorsal or thoracic ribs and with the fused caudal ribs that provide the transverse processes of caudal vertebrae. Typically, each of these costal elements articulates ventrally with the vertebral centrum at the parapophysis, and dorsally with the neural arch at the diapophysis. (In dorsal vertebrae, the parapophysis may be shifted upwards onto the neural arch.) These two articulations form a bony tunnel or canal on either side of the vertebra, the transverse foramen, through which the vertebral artery passes.</w:t>
+        <w:t xml:space="preserve">With few exceptions, the cervical vertebrae of most tetrapods have bicipital (two-headed) costal elements, which are serially homologous with </w:t>
+      </w:r>
+      <w:ins w:id="10" w:author="Mike Taylor" w:date="2023-10-23T21:57:44Z">
+        <w:r>
+          <w:rPr/>
+          <w:t xml:space="preserve">both </w:t>
+        </w:r>
+      </w:ins>
+      <w:r>
+        <w:rPr/>
+        <w:t xml:space="preserve">the freely-moving dorsal or thoracic ribs and </w:t>
+      </w:r>
+      <w:del w:id="11" w:author="Mike Taylor" w:date="2023-10-23T21:57:47Z">
+        <w:r>
+          <w:rPr/>
+          <w:delText xml:space="preserve">with </w:delText>
+        </w:r>
+      </w:del>
+      <w:r>
+        <w:rPr/>
+        <w:t>the fused caudal ribs that provide the transverse processes of caudal vertebrae. Typically, each of these costal elements articulates ventrally with the vertebral centrum at the parapophysis, and dorsally with the neural arch at the diapophysis. (In dorsal vertebrae, the parapophysis may be shifted upwards onto the neural arch.) These two articulations form a bony tunnel or canal</w:t>
+      </w:r>
+      <w:moveFrom w:id="12" w:author="Mike Taylor" w:date="2023-10-23T22:45:00Z">
+        <w:r>
+          <w:rPr/>
+          <w:t xml:space="preserve"> on either side of the vertebra</w:t>
+        </w:r>
+      </w:moveFrom>
+      <w:r>
+        <w:rPr/>
+        <w:t>, the transverse foramen, through which the vertebral artery passes</w:t>
+      </w:r>
+      <w:moveTo w:id="13" w:author="Mike Taylor" w:date="2023-10-23T22:45:03Z">
+        <w:r>
+          <w:rPr/>
+          <w:t xml:space="preserve"> on either side of the vertebra</w:t>
+        </w:r>
+      </w:moveTo>
+      <w:r>
+        <w:rPr/>
+        <w:t>.</w:t>
       </w:r>
     </w:p>
     <w:p>
@@ -1031,13 +1117,13 @@
         <w:rPr/>
         <w:t xml:space="preserve">Both the morphology and the nomenclature of the costal elements </w:t>
       </w:r>
-      <w:del w:id="5" w:author="Mike Taylor" w:date="2023-10-22T19:14:57Z">
+      <w:del w:id="14" w:author="Mike Taylor" w:date="2023-10-22T19:14:57Z">
         <w:r>
           <w:rPr/>
           <w:delText>in the cervical series</w:delText>
         </w:r>
       </w:del>
-      <w:ins w:id="6" w:author="Mike Taylor" w:date="2023-10-22T19:14:57Z">
+      <w:ins w:id="15" w:author="Mike Taylor" w:date="2023-10-22T19:14:57Z">
         <w:r>
           <w:rPr/>
           <w:t>of the cervical region</w:t>
@@ -1071,23 +1157,37 @@
       </w:pPr>
       <w:r>
         <w:rPr/>
-        <w:t xml:space="preserve">In birds the costal elements </w:t>
-      </w:r>
-      <w:ins w:id="7" w:author="Mike Taylor" w:date="2023-10-22T19:15:56Z">
-        <w:r>
-          <w:rPr/>
-          <w:t>of the cervical regio</w:t>
-        </w:r>
-      </w:ins>
-      <w:ins w:id="8" w:author="Mike Taylor" w:date="2023-10-22T19:15:56Z">
-        <w:r>
-          <w:rPr/>
-          <w:t xml:space="preserve">n </w:t>
-        </w:r>
-      </w:ins>
-      <w:r>
-        <w:rPr/>
-        <w:t>fuse to the cervical vertebrae and are known as costal processes (</w:t>
+        <w:t>In birds</w:t>
+      </w:r>
+      <w:ins w:id="16" w:author="Mike Taylor" w:date="2023-10-23T22:46:03Z">
+        <w:r>
+          <w:rPr/>
+          <w:t>,</w:t>
+        </w:r>
+      </w:ins>
+      <w:r>
+        <w:rPr/>
+        <w:t xml:space="preserve"> the costal elements </w:t>
+      </w:r>
+      <w:ins w:id="17" w:author="Mike Taylor" w:date="2023-10-22T19:15:56Z">
+        <w:r>
+          <w:rPr/>
+          <w:t xml:space="preserve">of the cervical region </w:t>
+        </w:r>
+      </w:ins>
+      <w:r>
+        <w:rPr/>
+        <w:t xml:space="preserve">fuse to the </w:t>
+      </w:r>
+      <w:del w:id="18" w:author="Mike Taylor" w:date="2023-10-23T22:46:20Z">
+        <w:r>
+          <w:rPr/>
+          <w:delText xml:space="preserve">cervical </w:delText>
+        </w:r>
+      </w:del>
+      <w:r>
+        <w:rPr/>
+        <w:t>vertebrae and are known as costal processes (</w:t>
       </w:r>
       <w:r>
         <w:rPr>
@@ -1109,7 +1209,7 @@
         <w:rPr/>
         <w:t xml:space="preserve">In mammals, including humans, the cervical costal elements fuse to their respective vertebrae and are referred to as transverse processes (Schaefer et al. 2009; White et al. 2011). In human anatomy and medicine, the term cervical rib refers to a developmental segmentation anomaly in which one or more of the cervical vertebrae bears a large, mobile (unfused) rib like those of the thoracic vertebrae (Beck 1905; Todd 1912). These </w:t>
       </w:r>
-      <w:ins w:id="9" w:author="Mike Taylor" w:date="2023-10-22T19:17:28Z">
+      <w:ins w:id="19" w:author="Mike Taylor" w:date="2023-10-22T19:17:28Z">
         <w:r>
           <w:rPr/>
           <w:t xml:space="preserve">unfused </w:t>
@@ -1215,7 +1315,23 @@
       </w:pPr>
       <w:r>
         <w:rPr/>
-        <w:t>the posteriorly-directed shaft of the cervical rib, which is typically rather longer.</w:t>
+        <w:t>the posteriorly-directed shaft of the cervical rib, which is typically rather longer</w:t>
+      </w:r>
+      <w:ins w:id="20" w:author="Mike Taylor" w:date="2023-10-23T22:52:50Z">
+        <w:r>
+          <w:rPr/>
+          <w:t xml:space="preserve"> </w:t>
+        </w:r>
+      </w:ins>
+      <w:ins w:id="21" w:author="Mike Taylor" w:date="2023-10-23T22:52:50Z">
+        <w:r>
+          <w:rPr/>
+          <w:t>than the anterior process</w:t>
+        </w:r>
+      </w:ins>
+      <w:r>
+        <w:rPr/>
+        <w:t>.</w:t>
       </w:r>
     </w:p>
     <w:p>
@@ -1227,7 +1343,7 @@
         <w:rPr/>
         <w:t>The lengths of sauropod cervical rib shafts vary among clades. Long cervical ribs that extend posteriorly under one or more subsequent centra are primitive for sauropods (Klein et al. 2012). Particularly elongate</w:t>
       </w:r>
-      <w:ins w:id="10" w:author="Mike Taylor" w:date="2023-10-22T19:18:19Z">
+      <w:ins w:id="22" w:author="Mike Taylor" w:date="2023-10-22T19:18:19Z">
         <w:r>
           <w:rPr/>
           <w:t>d</w:t>
@@ -1255,7 +1371,17 @@
       </w:r>
       <w:r>
         <w:rPr/>
-        <w:t>(Wedel et al. 2000). Cervical ribs in these taxa overlapped, forming vertically-stacked bundles. In contrast, diplodocoids evolved apomorphically short cervical ribs, which typically do not extend past the posterior end of their respective centra (Tschopp et al. 2015:</w:t>
+        <w:t>(Wedel et al. 2000). Cervical ribs in these taxa overlapped, forming vertically-stacked bundles. In contrast, diplodocoids evolved apomorphically short cervical ribs, which typically do not extend past the posterior end</w:t>
+      </w:r>
+      <w:ins w:id="23" w:author="Mike Taylor" w:date="2023-10-23T22:53:14Z">
+        <w:r>
+          <w:rPr/>
+          <w:t>s</w:t>
+        </w:r>
+      </w:ins>
+      <w:r>
+        <w:rPr/>
+        <w:t xml:space="preserve"> of their respective centra (Tschopp et al. 2015:</w:t>
       </w:r>
       <w:commentRangeStart w:id="3"/>
       <w:r>
@@ -1271,7 +1397,23 @@
       </w:r>
       <w:r>
         <w:rPr/>
-        <w:t>). This tendency reaches its greatest extreme in apatosaurine diplodocids, where the ribs are extraordinarily robust and displaced far ventrally from their centra on long, robust parapophyseal rami. Cervical ribs projecting well below the centra are recognized as an apatosaurine apomorphy by Tschopp et al. (2015:</w:t>
+        <w:t xml:space="preserve">). This tendency reaches its greatest extreme in apatosaurine diplodocids, </w:t>
+      </w:r>
+      <w:del w:id="24" w:author="Mike Taylor" w:date="2023-10-23T22:53:36Z">
+        <w:r>
+          <w:rPr/>
+          <w:delText>where</w:delText>
+        </w:r>
+      </w:del>
+      <w:ins w:id="25" w:author="Mike Taylor" w:date="2023-10-23T22:53:36Z">
+        <w:r>
+          <w:rPr/>
+          <w:t>in which</w:t>
+        </w:r>
+      </w:ins>
+      <w:r>
+        <w:rPr/>
+        <w:t xml:space="preserve"> the ribs are extraordinarily robust and displaced far ventrally from their centra on long, robust parapophyseal rami. Cervical ribs projecting well below the centra are recognized as an apatosaurine apomorphy by Tschopp et al. (2015:</w:t>
       </w:r>
       <w:commentRangeStart w:id="4"/>
       <w:r>
@@ -1307,7 +1449,59 @@
       </w:pPr>
       <w:r>
         <w:rPr/>
-        <w:t>In all extant vertebrates with cervical ribs, these ribs either lack posterior processes entirely, or have short, simple posterior processes. The cervical ribs of crocodilians are more robust than those of birds, but not to nearly the extent found in apatosaurines. The cervical ribs of crocodilians and birds serve as the insertions of lateral and ventral (hypaxial) neck muscles (Tsuihiji 2007). The same function is hypothesized for sauropod cervical ribs, based both on homology (Wedel and Sanders 2002; Taylor and Wedel 2013) and on bone histology, which shows that the rib shafts are ossified tendons (Klein et al. 2012).</w:t>
+        <w:t>In all extant vertebrates with cervical ribs, these ribs either lack posterior processes entirely, or have short, simple posterior processes. The cervical ribs of crocod</w:t>
+      </w:r>
+      <w:del w:id="26" w:author="Mike Taylor" w:date="2023-10-23T23:04:21Z">
+        <w:r>
+          <w:rPr/>
+          <w:delText>i</w:delText>
+        </w:r>
+      </w:del>
+      <w:ins w:id="27" w:author="Mike Taylor" w:date="2023-10-23T23:04:21Z">
+        <w:r>
+          <w:rPr/>
+          <w:t>y</w:t>
+        </w:r>
+      </w:ins>
+      <w:r>
+        <w:rPr/>
+        <w:t xml:space="preserve">lians are more robust than those of birds, but not </w:t>
+      </w:r>
+      <w:del w:id="28" w:author="Mike Taylor" w:date="2023-10-23T23:04:46Z">
+        <w:r>
+          <w:rPr/>
+          <w:delText xml:space="preserve">to </w:delText>
+        </w:r>
+      </w:del>
+      <w:r>
+        <w:rPr/>
+        <w:t xml:space="preserve">nearly </w:t>
+      </w:r>
+      <w:ins w:id="29" w:author="Mike Taylor" w:date="2023-10-23T23:04:47Z">
+        <w:r>
+          <w:rPr/>
+          <w:t xml:space="preserve">to </w:t>
+        </w:r>
+      </w:ins>
+      <w:r>
+        <w:rPr/>
+        <w:t>the extent found in apatosaurines. The cervical ribs of crocod</w:t>
+      </w:r>
+      <w:del w:id="30" w:author="Mike Taylor" w:date="2023-10-23T23:04:27Z">
+        <w:r>
+          <w:rPr/>
+          <w:delText>i</w:delText>
+        </w:r>
+      </w:del>
+      <w:ins w:id="31" w:author="Mike Taylor" w:date="2023-10-23T23:04:27Z">
+        <w:r>
+          <w:rPr/>
+          <w:t>y</w:t>
+        </w:r>
+      </w:ins>
+      <w:r>
+        <w:rPr/>
+        <w:t>lians and birds serve as the insertions of lateral and ventral (hypaxial) neck muscles (Tsuihiji 2007). The same function is hypothesized for sauropod cervical ribs, based both on homology (Wedel and Sanders 2002; Taylor and Wedel 2013) and on bone histology, which shows that the rib shafts are ossified tendons (Klein et al. 2012).</w:t>
       </w:r>
     </w:p>
     <w:p>
@@ -1333,7 +1527,7 @@
         <w:rPr/>
         <w:t>In some sauropods, the posterior ends of the cervical ribs are bifurcated</w:t>
       </w:r>
-      <w:del w:id="11" w:author="Mike Taylor" w:date="2023-10-22T19:21:27Z">
+      <w:del w:id="32" w:author="Mike Taylor" w:date="2023-10-22T19:21:27Z">
         <w:r>
           <w:rPr/>
           <w:delText>,</w:delText>
@@ -1343,13 +1537,13 @@
         <w:rPr/>
         <w:t xml:space="preserve"> </w:t>
       </w:r>
-      <w:del w:id="12" w:author="Mike Taylor" w:date="2023-10-22T19:21:29Z">
+      <w:del w:id="33" w:author="Mike Taylor" w:date="2023-10-22T19:21:29Z">
         <w:r>
           <w:rPr/>
           <w:delText>with</w:delText>
         </w:r>
       </w:del>
-      <w:ins w:id="13" w:author="Mike Taylor" w:date="2023-10-22T19:21:29Z">
+      <w:ins w:id="34" w:author="Mike Taylor" w:date="2023-10-22T19:21:29Z">
         <w:r>
           <w:rPr/>
           <w:t>into</w:t>
@@ -1377,7 +1571,23 @@
       </w:pPr>
       <w:r>
         <w:rPr/>
-        <w:t xml:space="preserve">A cervical rib is described as bifurcated when the posteriorly-directed shaft splits into two sub-parallel shafts. To date, bifurcated cervical ribs have been reported in just a handful of sauropod genera. Royo-Torres et al. (2006) described and illustrated bifurcated cervical ribs in </w:t>
+        <w:t>A cervical rib is described as bifurcated when the posteriorly-directed shaft splits into two sub-parallel shafts</w:t>
+      </w:r>
+      <w:ins w:id="35" w:author="Mike Taylor" w:date="2023-10-23T23:05:51Z">
+        <w:r>
+          <w:rPr/>
+          <w:commentReference w:id="5"/>
+        </w:r>
+      </w:ins>
+      <w:ins w:id="36" w:author="Mike Taylor" w:date="2023-10-23T23:05:51Z">
+        <w:r>
+          <w:rPr/>
+          <w:t xml:space="preserve"> separated by a distinct notch</w:t>
+        </w:r>
+      </w:ins>
+      <w:r>
+        <w:rPr/>
+        <w:t xml:space="preserve">. To date, bifurcated cervical ribs have been reported in just a handful of sauropod genera. Royo-Torres et al. (2006) described and illustrated bifurcated cervical ribs in </w:t>
       </w:r>
       <w:r>
         <w:rPr>
@@ -1495,7 +1705,7 @@
         <w:pStyle w:val="Normal"/>
         <w:rPr/>
       </w:pPr>
-      <w:ins w:id="14" w:author="Mike Taylor" w:date="2023-10-22T19:22:35Z">
+      <w:ins w:id="37" w:author="Mike Taylor" w:date="2023-10-22T19:22:35Z">
         <w:r>
           <w:rPr/>
           <w:t xml:space="preserve">Outside of Turiasauria, </w:t>
@@ -1505,16 +1715,10 @@
         <w:rPr/>
         <w:t>Tschopp et al. (2015: character 217, p. 99–100, fig. 49) recognized a “posteriorly projecting spur on dorsolateral edge of posterior shaft” of the cervical rib in</w:t>
       </w:r>
-      <w:ins w:id="15" w:author="Mike Taylor" w:date="2023-10-22T19:23:00Z">
-        <w:r>
-          <w:rPr/>
-          <w:t xml:space="preserve"> </w:t>
-        </w:r>
-      </w:ins>
-      <w:ins w:id="16" w:author="Mike Taylor" w:date="2023-10-22T19:23:00Z">
-        <w:r>
-          <w:rPr/>
-          <w:t>the diplodocid</w:t>
+      <w:ins w:id="38" w:author="Mike Taylor" w:date="2023-10-22T19:23:00Z">
+        <w:r>
+          <w:rPr/>
+          <w:t xml:space="preserve"> the diplodocid</w:t>
         </w:r>
       </w:ins>
       <w:r>
@@ -1579,7 +1783,23 @@
       </w:r>
       <w:r>
         <w:rPr/>
-        <w:t xml:space="preserve">, but the character state is not illustrated and we have not been able to observe the relevant fossils firsthand. Since our investigation is concerned with the bifurcation of the posterior shafts of sauropod cervical ribs, we regard the accessory anterior processes in </w:t>
+        <w:t xml:space="preserve">, but the character state is not illustrated and we have not been able to observe the relevant fossils firsthand. </w:t>
+      </w:r>
+      <w:del w:id="39" w:author="Mike Taylor" w:date="2023-10-23T23:06:36Z">
+        <w:r>
+          <w:rPr/>
+          <w:delText>Since</w:delText>
+        </w:r>
+      </w:del>
+      <w:ins w:id="40" w:author="Mike Taylor" w:date="2023-10-23T23:06:36Z">
+        <w:r>
+          <w:rPr/>
+          <w:t>Because</w:t>
+        </w:r>
+      </w:ins>
+      <w:r>
+        <w:rPr/>
+        <w:t xml:space="preserve"> our investigation is concerned with the bifurcation of the posterior shafts of sauropod cervical ribs, we regard the accessory anterior processes in </w:t>
       </w:r>
       <w:r>
         <w:rPr>
@@ -1633,7 +1853,23 @@
       </w:r>
       <w:r>
         <w:rPr/>
-        <w:t xml:space="preserve"> holotype MACN-CH 894 has dorsal processes on some of its cervical ribs, most prominently on that of C5 (Bonaparte et al. 1990, fig. 24D; Fig. 3). </w:t>
+        <w:t xml:space="preserve"> holotype MACN-CH 894 has dorsal processes on some of its cervical ribs, most prominently on that of C5 (Bonaparte et al. 1990, fig. 24D; Fig. </w:t>
+      </w:r>
+      <w:del w:id="41" w:author="Mike Taylor" w:date="2023-10-23T23:08:20Z">
+        <w:r>
+          <w:rPr/>
+          <w:delText>3</w:delText>
+        </w:r>
+      </w:del>
+      <w:ins w:id="42" w:author="Mike Taylor" w:date="2023-10-23T23:08:20Z">
+        <w:r>
+          <w:rPr/>
+          <w:t>4</w:t>
+        </w:r>
+      </w:ins>
+      <w:r>
+        <w:rPr/>
+        <w:t xml:space="preserve">). </w:t>
       </w:r>
       <w:r>
         <w:rPr>
@@ -1683,7 +1919,17 @@
       </w:r>
       <w:r>
         <w:rPr/>
-        <w:t xml:space="preserve">, including in their diagnosis “middle cervical ribs bifurcated due to presence of prominent accessory dorsal process (condition poorly known in other ceratopsians)”. They illustrate this condition which is especially clear in the 6th cervical rib (Xu et al. 2010, fig. 7K–L), and imply that this feature may also be present in other ceratopsians including </w:t>
+        <w:t>, including in their diagnosis “middle cervical ribs bifurcated due to presence of prominent accessory dorsal process (condition poorly known in other ceratopsians)”. They illustrate this condition</w:t>
+      </w:r>
+      <w:ins w:id="43" w:author="Mike Taylor" w:date="2023-10-23T23:16:29Z">
+        <w:r>
+          <w:rPr/>
+          <w:t>,</w:t>
+        </w:r>
+      </w:ins>
+      <w:r>
+        <w:rPr/>
+        <w:t xml:space="preserve"> which is especially clear in the 6th cervical rib (Xu et al. 2010, fig. 7K–L), and imply that this feature may also be present in other ceratopsians including </w:t>
       </w:r>
       <w:r>
         <w:rPr>
@@ -1703,13 +1949,93 @@
       </w:pPr>
       <w:r>
         <w:rPr/>
-        <w:t xml:space="preserve">Elsewhere, the species </w:t>
-      </w:r>
-      <w:r>
-        <w:rPr>
-          <w:i/>
-        </w:rPr>
-        <w:t>Tanystropheus fossai</w:t>
+        <w:t xml:space="preserve">Elsewhere, the </w:t>
+      </w:r>
+      <w:ins w:id="44" w:author="Mike Taylor" w:date="2023-10-23T23:25:02Z">
+        <w:r>
+          <w:rPr/>
+          <w:t xml:space="preserve">tanystropheid </w:t>
+        </w:r>
+      </w:ins>
+      <w:r>
+        <w:rPr/>
+        <w:t xml:space="preserve">species </w:t>
+      </w:r>
+      <w:ins w:id="45" w:author="Mike Taylor" w:date="2023-10-23T23:25:16Z">
+        <w:r>
+          <w:rPr>
+            <w:i/>
+            <w:iCs/>
+          </w:rPr>
+          <w:t>Sclerostropheus</w:t>
+        </w:r>
+      </w:ins>
+      <w:ins w:id="46" w:author="Mike Taylor" w:date="2023-10-23T23:25:16Z">
+        <w:r>
+          <w:rPr/>
+          <w:t xml:space="preserve"> </w:t>
+        </w:r>
+      </w:ins>
+      <w:ins w:id="47" w:author="Mike Taylor" w:date="2023-10-23T23:25:16Z">
+        <w:r>
+          <w:rPr/>
+          <w:t>(=</w:t>
+        </w:r>
+      </w:ins>
+      <w:ins w:id="48" w:author="Mike Taylor" w:date="2023-10-23T23:25:16Z">
+        <w:r>
+          <w:rPr>
+            <w:rFonts w:eastAsia="Lora" w:cs="Lora"/>
+            <w:color w:val="auto"/>
+            <w:kern w:val="0"/>
+            <w:sz w:val="24"/>
+            <w:szCs w:val="22"/>
+            <w:lang w:val="en-US" w:eastAsia="zh-CN" w:bidi="hi-IN"/>
+          </w:rPr>
+          <w:t xml:space="preserve"> “</w:t>
+        </w:r>
+      </w:ins>
+      <w:r>
+        <w:rPr>
+          <w:i/>
+        </w:rPr>
+        <w:t>Tanystropheus</w:t>
+      </w:r>
+      <w:ins w:id="49" w:author="Mike Taylor" w:date="2023-10-23T23:25:30Z">
+        <w:r>
+          <w:rPr>
+            <w:rFonts w:eastAsia="Lora" w:cs="Lora"/>
+            <w:i w:val="false"/>
+            <w:iCs w:val="false"/>
+            <w:color w:val="auto"/>
+            <w:kern w:val="0"/>
+            <w:sz w:val="24"/>
+            <w:szCs w:val="22"/>
+            <w:lang w:val="en-US" w:eastAsia="zh-CN" w:bidi="hi-IN"/>
+          </w:rPr>
+          <w:t>”</w:t>
+        </w:r>
+      </w:ins>
+      <w:ins w:id="50" w:author="Mike Taylor" w:date="2023-10-23T23:25:30Z">
+        <w:r>
+          <w:rPr>
+            <w:rFonts w:eastAsia="Lora" w:cs="Lora"/>
+            <w:i w:val="false"/>
+            <w:iCs w:val="false"/>
+            <w:color w:val="auto"/>
+            <w:kern w:val="0"/>
+            <w:sz w:val="24"/>
+            <w:szCs w:val="22"/>
+            <w:lang w:val="en-US" w:eastAsia="zh-CN" w:bidi="hi-IN"/>
+          </w:rPr>
+          <w:t>)</w:t>
+        </w:r>
+      </w:ins>
+      <w:r>
+        <w:rPr>
+          <w:i/>
+        </w:rPr>
+        <w:t xml:space="preserve"> fossai</w:t>
       </w:r>
       <w:r>
         <w:rPr/>
@@ -1723,7 +2049,87 @@
       </w:r>
       <w:r>
         <w:rPr/>
-        <w:t xml:space="preserve"> specimens in apparently having bifurcated cervical ribs. These are however very different in form to those described here in sauropods and ceratopsians, and were considered by Piekman and Scheyer (2019:25) to be probably pathological in origin. The illustration of the cervical rubs (Piekman and Scheyer 2019, fig. 8B) is too small to be informative.</w:t>
+        <w:t xml:space="preserve"> specimens in apparently having bifurcated cervical ribs. These are however very different in form to those described here in sauropods and ceratopsians, and were considered by </w:t>
+      </w:r>
+      <w:ins w:id="51" w:author="Mike Taylor" w:date="2023-10-23T23:19:21Z">
+        <w:r>
+          <w:rPr/>
+          <w:t>S</w:t>
+        </w:r>
+      </w:ins>
+      <w:del w:id="52" w:author="Mike Taylor" w:date="2023-10-23T23:19:22Z">
+        <w:r>
+          <w:rPr/>
+          <w:delText>P</w:delText>
+        </w:r>
+      </w:del>
+      <w:ins w:id="53" w:author="Mike Taylor" w:date="2023-10-23T23:19:22Z">
+        <w:r>
+          <w:rPr/>
+          <w:t>p</w:t>
+        </w:r>
+      </w:ins>
+      <w:r>
+        <w:rPr/>
+        <w:t>iekman and Scheyer (2019:25) to be probably pathological in origin. The</w:t>
+      </w:r>
+      <w:ins w:id="54" w:author="Mike Taylor" w:date="2023-10-23T23:19:53Z">
+        <w:r>
+          <w:rPr/>
+          <w:t>ir</w:t>
+        </w:r>
+      </w:ins>
+      <w:r>
+        <w:rPr/>
+        <w:t xml:space="preserve"> illustration of the</w:t>
+      </w:r>
+      <w:ins w:id="55" w:author="Mike Taylor" w:date="2023-10-23T23:19:55Z">
+        <w:r>
+          <w:rPr/>
+          <w:t>se</w:t>
+        </w:r>
+      </w:ins>
+      <w:r>
+        <w:rPr/>
+        <w:t xml:space="preserve"> cervical r</w:t>
+      </w:r>
+      <w:del w:id="56" w:author="Mike Taylor" w:date="2023-10-23T23:19:31Z">
+        <w:r>
+          <w:rPr/>
+          <w:delText>u</w:delText>
+        </w:r>
+      </w:del>
+      <w:ins w:id="57" w:author="Mike Taylor" w:date="2023-10-23T23:19:31Z">
+        <w:r>
+          <w:rPr/>
+          <w:t>i</w:t>
+        </w:r>
+      </w:ins>
+      <w:r>
+        <w:rPr/>
+        <w:t>bs (</w:t>
+      </w:r>
+      <w:ins w:id="58" w:author="Mike Taylor" w:date="2023-10-23T23:19:18Z">
+        <w:r>
+          <w:rPr/>
+          <w:t>S</w:t>
+        </w:r>
+      </w:ins>
+      <w:del w:id="59" w:author="Mike Taylor" w:date="2023-10-23T23:19:19Z">
+        <w:r>
+          <w:rPr/>
+          <w:delText>P</w:delText>
+        </w:r>
+      </w:del>
+      <w:ins w:id="60" w:author="Mike Taylor" w:date="2023-10-23T23:19:19Z">
+        <w:r>
+          <w:rPr/>
+          <w:t>p</w:t>
+        </w:r>
+      </w:ins>
+      <w:r>
+        <w:rPr/>
+        <w:t>iekman and Scheyer 2019, fig. 8B) is too small to be informative.</w:t>
       </w:r>
     </w:p>
     <w:p>
@@ -1817,17 +2223,96 @@
       </w:pPr>
       <w:r>
         <w:rPr/>
-        <w:t>Very few of the cervical ribs of CM 555 are complete, and most were heavily restored at some point, presumably early in the 20th century. A right cervical rib probably pertaining to the 7th cervical vertebra has a dorsal process in the form of a mediolaterally thin (</w:t>
-      </w:r>
-      <w:r>
-        <w:rPr>
-          <w:u w:val="single"/>
+        <w:t xml:space="preserve">Very few of the cervical ribs of CM 555 are complete, and most were heavily restored at some point, presumably early in the 20th century. A right cervical rib probably pertaining to </w:t>
+      </w:r>
+      <w:ins w:id="61" w:author="Mike Taylor" w:date="2023-10-23T23:39:46Z">
+        <w:r>
+          <w:rPr/>
+          <w:t>C7</w:t>
+        </w:r>
+      </w:ins>
+      <w:del w:id="62" w:author="Mike Taylor" w:date="2023-10-23T23:39:51Z">
+        <w:r>
+          <w:rPr/>
+          <w:delText>the 7th cervical vertebra</w:delText>
+        </w:r>
+      </w:del>
+      <w:r>
+        <w:rPr/>
+        <w:t xml:space="preserve"> has a dorsal process in the form of a mediolaterally thin (</w:t>
+      </w:r>
+      <w:r>
+        <w:rPr>
+          <w:rFonts w:ascii="Times New Roman" w:hAnsi="Times New Roman" w:eastAsia="Lora" w:cs="Lora"/>
+          <w:color w:val="auto"/>
+          <w:u w:val="none"/>
+          <w:lang w:val="en-US" w:eastAsia="zh-CN" w:bidi="hi-IN"/>
+          <w:rPrChange w:id="0" w:author="Mike Taylor" w:date="2023-10-23T23:40:17Z">
+            <w:rPr>
+              <w:sz w:val="24"/>
+              <w:u w:val="single"/>
+              <w:kern w:val="0"/>
+              <w:szCs w:val="22"/>
+            </w:rPr>
+          </w:rPrChange>
         </w:rPr>
         <w:t xml:space="preserve">&lt; </w:t>
       </w:r>
       <w:r>
         <w:rPr/>
-        <w:t>5 mm) bony ridge. This ridge extends dorsally from the lateral border of the otherwise flattened cervical rib shaft for approximately 80% of its preserved length (Fig. 3C). The distal end of the dorsal process is squared off, forming a right angle with the remainder of the rib shaft, and it consists of rugose, finished bone, with no sign of breakage. Since the end of the dorsal process forms a right angle rather than an acute angle with the shaft, the rib cannot fairly be described as bifurcated, but we consider it to be a point on a morphological spectrum from low dorsal processes to fully bifurcated cervical ribs (see discussion below). No other cervical ribs of CM 555 show such a well-developed or well-preserved dorsal process.</w:t>
+        <w:t xml:space="preserve">5 mm) bony ridge. This ridge extends dorsally from the lateral border of the otherwise flattened cervical rib shaft for approximately 80% of its preserved length (Fig. 3C). The distal end of the dorsal process is squared off, forming a right angle with the remainder of the rib shaft, and it consists of rugose, finished bone, with no sign of breakage. </w:t>
+      </w:r>
+      <w:del w:id="64" w:author="Mike Taylor" w:date="2023-10-23T23:40:38Z">
+        <w:r>
+          <w:rPr/>
+          <w:delText>Since</w:delText>
+        </w:r>
+      </w:del>
+      <w:ins w:id="65" w:author="Mike Taylor" w:date="2023-10-23T23:40:38Z">
+        <w:r>
+          <w:rPr/>
+          <w:t>Because</w:t>
+        </w:r>
+      </w:ins>
+      <w:r>
+        <w:rPr/>
+        <w:t xml:space="preserve"> the end of the dorsal process forms a right angle rather than an acute angle with the shaft, the rib cannot </w:t>
+      </w:r>
+      <w:del w:id="66" w:author="Mike Taylor" w:date="2023-10-23T23:41:11Z">
+        <w:r>
+          <w:rPr/>
+          <w:delText xml:space="preserve">fairly </w:delText>
+        </w:r>
+      </w:del>
+      <w:r>
+        <w:rPr/>
+        <w:t xml:space="preserve">be described as </w:t>
+      </w:r>
+      <w:ins w:id="67" w:author="Mike Taylor" w:date="2023-10-23T23:41:14Z">
+        <w:r>
+          <w:rPr/>
+          <w:t xml:space="preserve">truly </w:t>
+        </w:r>
+      </w:ins>
+      <w:r>
+        <w:rPr/>
+        <w:t xml:space="preserve">bifurcated, but we consider it to be a point on a morphological spectrum from low dorsal processes to fully bifurcated cervical ribs (see </w:t>
+      </w:r>
+      <w:del w:id="68" w:author="Mike Taylor" w:date="2023-10-23T23:41:25Z">
+        <w:r>
+          <w:rPr/>
+          <w:delText>d</w:delText>
+        </w:r>
+      </w:del>
+      <w:ins w:id="69" w:author="Mike Taylor" w:date="2023-10-23T23:41:25Z">
+        <w:r>
+          <w:rPr/>
+          <w:t>D</w:t>
+        </w:r>
+      </w:ins>
+      <w:r>
+        <w:rPr/>
+        <w:t>iscussion below). No other cervical ribs of CM 555 show such a well-developed or well-preserved dorsal process.</w:t>
       </w:r>
     </w:p>
     <w:p>
@@ -1899,13 +2384,13 @@
         <w:rPr/>
         <w:t xml:space="preserve">MWC 1946 is a cervical vertebra of an apatosaurine from the Mygatt-Moore Quarry in western Colorado. The neural spine and prezygapophyses are missing, but the massive and extremely broad cervical ribs show that the vertebra pertains to an apatosaurine. The specimen was illustrated by Foster et al. (2018, fig. 18a, b; note that the specimen is erroneously </w:t>
       </w:r>
-      <w:del w:id="17" w:author="Mike Taylor" w:date="2023-10-22T19:26:15Z">
+      <w:del w:id="70" w:author="Mike Taylor" w:date="2023-10-22T19:26:15Z">
         <w:r>
           <w:rPr/>
           <w:delText>numbered</w:delText>
         </w:r>
       </w:del>
-      <w:ins w:id="18" w:author="Mike Taylor" w:date="2023-10-22T19:26:15Z">
+      <w:ins w:id="71" w:author="Mike Taylor" w:date="2023-10-22T19:26:15Z">
         <w:r>
           <w:rPr/>
           <w:t>labelled as</w:t>
@@ -1935,13 +2420,13 @@
         <w:rPr/>
         <w:t xml:space="preserve">Both cervical ribs are preserved in MWC 1946 and both show evidence of dorsal processes, but the left cervical rib is less well-preserved and what remains is too worn down to be informative. The right cervical rib is better preserved and complete except for the distal tip of the rib shaft (Fig. 3D). In contrast to the mediolaterally thin dorsal processes described above for CM 555 and CM 3018, the dorsal process of this rib takes the form of a rounded bony spike. The posterior margin of this dorsal process forms a right angle with the shaft, but the </w:t>
       </w:r>
-      <w:ins w:id="19" w:author="Mike Taylor" w:date="2023-10-22T19:27:43Z">
+      <w:ins w:id="72" w:author="Mike Taylor" w:date="2023-10-22T19:27:43Z">
         <w:r>
           <w:rPr/>
           <w:t xml:space="preserve">primary axis of the spike is oriented </w:t>
         </w:r>
       </w:ins>
-      <w:del w:id="20" w:author="Mike Taylor" w:date="2023-10-22T19:27:48Z">
+      <w:del w:id="73" w:author="Mike Taylor" w:date="2023-10-22T19:27:48Z">
         <w:r>
           <w:rPr/>
           <w:delText xml:space="preserve">spike as a whole points </w:delText>
@@ -1979,7 +2464,23 @@
       </w:pPr>
       <w:r>
         <w:rPr/>
-        <w:t>MWC 5659 is another isolated apatosaurine cervical vertebra from the Mygatt-Moore Quarry. (Since this quarry contains several apatosaurine individuals, there is no evidence that this vertebra and MWC 1946 are from the same animal — and no evidence that they are not.) It was illustrated but not identified by specimen number in Foster et al. (2018, fig. 18e, f). The right cervical rib is not preserved. The left cervical rib is clearly bifurcated (Fig. 3E). Unfortunately, both the shaft and the dorsal process are broken, but enough remains of the dorsal process to show that it was a round bony spike projecting posterodorsally and forming an acute angle with the shaft of the rib.</w:t>
+        <w:t>MWC 5659 is another isolated apatosaurine cervical vertebra from the Mygatt-Moore Quarry. (</w:t>
+      </w:r>
+      <w:del w:id="74" w:author="Mike Taylor" w:date="2023-10-23T23:56:22Z">
+        <w:r>
+          <w:rPr/>
+          <w:delText>Since</w:delText>
+        </w:r>
+      </w:del>
+      <w:ins w:id="75" w:author="Mike Taylor" w:date="2023-10-23T23:56:22Z">
+        <w:r>
+          <w:rPr/>
+          <w:t>Because</w:t>
+        </w:r>
+      </w:ins>
+      <w:r>
+        <w:rPr/>
+        <w:t xml:space="preserve"> this quarry contains several apatosaurine individuals, there is no evidence that this vertebra and MWC 1946 are from the same animal — and no evidence that they are not.) It was illustrated but not identified by specimen number in Foster et al. (2018, fig. 18e, f). The right cervical rib is not preserved. The left cervical rib is clearly bifurcated (Fig. 3E). Unfortunately, both the shaft and the dorsal process are broken, but enough remains of the dorsal process to show that it was a round bony spike projecting posterodorsally and forming an acute angle with the shaft of the rib.</w:t>
       </w:r>
     </w:p>
     <w:p>
@@ -2003,7 +2504,49 @@
       </w:pPr>
       <w:r>
         <w:rPr/>
-        <w:t>BYU 18531 is a partial skeleton of an apatosaurine from the Morrison Formation of eastern Utah. The specimen includes a nearly complete presacral vertebral series, lacking only the atlas and one of the dorsals. The left cervical rib of the 7th cervical vertebra (Fig. 6) is completely bifurcated, with a deep notch between two prominent bony prongs but with the bifurcation primarily mediolateral rather than dorsoventral. Both prongs are missing their distal ends, but the lateral prong is smaller, and in lateral view its margin is very slightly elevated compared to the medial prong. We interpret the lateral prong as the dorsal process, even though it is directed more laterally than dorsally, and the medial prong as the principal shaft of the rib. The right cervical rib of the same vertebra is too incomplete to determine if it was bifurcated, and we did not note any other bifurcated cervical ribs in this specimen.</w:t>
+        <w:t xml:space="preserve">BYU 18531 is a partial skeleton of an apatosaurine from the Morrison Formation of eastern Utah. The specimen includes a nearly complete presacral vertebral series, lacking only the atlas and one of the dorsals. The left cervical rib of </w:t>
+      </w:r>
+      <w:ins w:id="76" w:author="Mike Taylor" w:date="2023-10-23T23:57:04Z">
+        <w:r>
+          <w:rPr/>
+          <w:t>C7</w:t>
+        </w:r>
+      </w:ins>
+      <w:del w:id="77" w:author="Mike Taylor" w:date="2023-10-23T23:57:06Z">
+        <w:r>
+          <w:rPr/>
+          <w:delText>the 7th cervical vertebra</w:delText>
+        </w:r>
+      </w:del>
+      <w:r>
+        <w:rPr/>
+        <w:t xml:space="preserve"> (Fig. 6) is completely bifurcated, with a deep</w:t>
+      </w:r>
+      <w:ins w:id="78" w:author="Mike Taylor" w:date="2023-10-23T23:57:49Z">
+        <w:r>
+          <w:rPr/>
+          <w:t xml:space="preserve">, </w:t>
+        </w:r>
+      </w:ins>
+      <w:ins w:id="79" w:author="Mike Taylor" w:date="2023-10-23T23:57:49Z">
+        <w:r>
+          <w:rPr/>
+          <w:t>acute</w:t>
+        </w:r>
+      </w:ins>
+      <w:r>
+        <w:rPr/>
+        <w:t xml:space="preserve"> notch between two prominent bony prongs</w:t>
+      </w:r>
+      <w:ins w:id="80" w:author="Mike Taylor" w:date="2023-10-23T23:58:14Z">
+        <w:r>
+          <w:rPr/>
+          <w:t>,</w:t>
+        </w:r>
+      </w:ins>
+      <w:r>
+        <w:rPr/>
+        <w:t xml:space="preserve"> but with the bifurcation primarily mediolateral rather than dorsoventral. Both prongs are missing their distal ends, but the lateral prong is smaller, and in lateral view its margin is very slightly elevated compared to the medial prong. We interpret the lateral prong as the dorsal process, even though it is directed more laterally than dorsally, and the medial prong as the principal shaft of the rib. The right cervical rib of the same vertebra is too incomplete to determine if it was bifurcated, and we did not note any other bifurcated cervical ribs in this specimen.</w:t>
       </w:r>
     </w:p>
     <w:p>
@@ -2047,7 +2590,9 @@
     <w:p>
       <w:pPr>
         <w:pStyle w:val="Normal"/>
-        <w:rPr/>
+        <w:rPr>
+          <w:ins w:id="82" w:author="Mike Taylor" w:date="2023-10-23T23:59:26Z"/>
+        </w:rPr>
       </w:pPr>
       <w:r>
         <w:rPr/>
@@ -2071,7 +2616,23 @@
       </w:r>
       <w:r>
         <w:rPr/>
-        <w:t xml:space="preserve"> (Fig. 3B). A roughly similar spectrum of cervical rib bifurcation is present in the holotype specimen of </w:t>
+        <w:t xml:space="preserve"> (Fig. 3B).</w:t>
+      </w:r>
+      <w:del w:id="81" w:author="Mike Taylor" w:date="2023-10-23T23:59:24Z">
+        <w:r>
+          <w:rPr/>
+          <w:delText xml:space="preserve"> </w:delText>
+        </w:r>
+      </w:del>
+    </w:p>
+    <w:p>
+      <w:pPr>
+        <w:pStyle w:val="Normal"/>
+        <w:rPr/>
+      </w:pPr>
+      <w:r>
+        <w:rPr/>
+        <w:t xml:space="preserve">A roughly similar spectrum of cervical rib bifurcation is present in the holotype specimen of </w:t>
       </w:r>
       <w:r>
         <w:rPr>
@@ -2081,7 +2642,27 @@
       </w:r>
       <w:r>
         <w:rPr/>
-        <w:t xml:space="preserve"> (Xu et al. 2010.) Even more deeply bifurcated cervical ribs are present in the referred </w:t>
+        <w:t xml:space="preserve"> (Xu et al. 2010</w:t>
+      </w:r>
+      <w:del w:id="83" w:author="Mike Taylor" w:date="2023-10-24T00:00:03Z">
+        <w:r>
+          <w:rPr/>
+          <w:delText>.</w:delText>
+        </w:r>
+      </w:del>
+      <w:r>
+        <w:rPr/>
+        <w:t>)</w:t>
+      </w:r>
+      <w:ins w:id="84" w:author="Mike Taylor" w:date="2023-10-24T00:00:04Z">
+        <w:r>
+          <w:rPr/>
+          <w:t>.</w:t>
+        </w:r>
+      </w:ins>
+      <w:r>
+        <w:rPr/>
+        <w:t xml:space="preserve"> Even more deeply bifurcated cervical ribs are present in the referred </w:t>
       </w:r>
       <w:r>
         <w:rPr>
@@ -2153,7 +2734,7 @@
         <w:rPr/>
         <w:t xml:space="preserve">Wedel et al. (2000) proposed that the cervical rib shafts of sauropods were ossified tendons. That hypothesis has been confirmed by numerous histological studies (Cerda 2009; Klein et al. 2012; Lacovara et al. 2014; Brum et al. 2021). In birds, the cervical ribs (= costal processes) serve as the insertions of the </w:t>
       </w:r>
-      <w:commentRangeStart w:id="5"/>
+      <w:commentRangeStart w:id="6"/>
       <w:r>
         <w:rPr/>
         <w:t xml:space="preserve">flexor colli lateralis </w:t>
@@ -2161,9 +2742,9 @@
       <w:r>
         <w:rPr/>
       </w:r>
-      <w:commentRangeEnd w:id="5"/>
-      <w:r>
-        <w:commentReference w:id="5"/>
+      <w:commentRangeEnd w:id="6"/>
+      <w:r>
+        <w:commentReference w:id="6"/>
       </w:r>
       <w:r>
         <w:rPr/>
@@ -2239,14 +2820,14 @@
       <w:bookmarkStart w:id="35" w:name="_ytzgqzkz5wes"/>
       <w:bookmarkEnd w:id="34"/>
       <w:bookmarkEnd w:id="35"/>
-      <w:commentRangeStart w:id="6"/>
+      <w:commentRangeStart w:id="7"/>
       <w:r>
         <w:rPr/>
         <w:t>Acknowledgments</w:t>
       </w:r>
-      <w:commentRangeEnd w:id="6"/>
-      <w:r>
-        <w:commentReference w:id="6"/>
+      <w:commentRangeEnd w:id="7"/>
+      <w:r>
+        <w:commentReference w:id="7"/>
       </w:r>
       <w:r>
         <w:rPr/>
@@ -2330,9 +2911,12 @@
         <w:pStyle w:val="Normal"/>
         <w:rPr/>
       </w:pPr>
-      <w:r>
-        <w:rPr/>
-      </w:r>
+      <w:ins w:id="85" w:author="Mike Taylor" w:date="2023-10-23T21:56:29Z">
+        <w:r>
+          <w:rPr/>
+          <w:t>We are grateful to Robert B. Holmes (University of Alberta) for his efficient handling of this manuscript and to Yan-Yin Wang (University of Alberta) and Jerry D. Harris (Utah Tech University) for their generous and helpful reviews.</w:t>
+        </w:r>
+      </w:ins>
     </w:p>
     <w:p>
       <w:pPr>
@@ -2437,7 +3021,7 @@
         <w:ind w:hanging="720" w:left="720"/>
         <w:rPr/>
       </w:pPr>
-      <w:commentRangeStart w:id="7"/>
+      <w:commentRangeStart w:id="8"/>
       <w:r>
         <w:rPr/>
         <w:t xml:space="preserve">Britt, B.B., R.D. Scheetz, M.F. Whiting and D.R Wilhite. 2017. </w:t>
@@ -2445,9 +3029,9 @@
       <w:r>
         <w:rPr/>
       </w:r>
-      <w:commentRangeEnd w:id="7"/>
-      <w:r>
-        <w:commentReference w:id="7"/>
+      <w:commentRangeEnd w:id="8"/>
+      <w:r>
+        <w:commentReference w:id="8"/>
       </w:r>
       <w:r>
         <w:rPr>
@@ -2843,7 +3427,27 @@
       </w:pPr>
       <w:r>
         <w:rPr/>
-        <w:t>Lacovara, Kenneth J.; Ibiricu, L.M.; Lamanna, M.C.; Poole, J.C.; Schroeter, E.R.; Ullmann, P.V.; Voegele, K.K.; Boles, Z.M.; Egerton, V.M.; Harris, J.D.; Martínez, R.D.; Novas, F.E. (September 4, 2014). A gigantic, exceptionally complete titanosaurian sauropod dinosaur from southern Patagonia, Argentina. Scientific Reports. doi:10.1038/srep06196.</w:t>
+        <w:t xml:space="preserve">Lacovara, Kenneth J.; Ibiricu, L.M.; Lamanna, M.C.; Poole, J.C.; Schroeter, E.R.; Ullmann, P.V.; Voegele, K.K.; Boles, Z.M.; Egerton, V.M.; Harris, J.D.; Martínez, R.D.; Novas, F.E. </w:t>
+      </w:r>
+      <w:del w:id="86" w:author="Mike Taylor" w:date="2023-10-24T00:12:20Z">
+        <w:r>
+          <w:rPr/>
+          <w:delText xml:space="preserve">(September 4, </w:delText>
+        </w:r>
+      </w:del>
+      <w:r>
+        <w:rPr/>
+        <w:t>2014</w:t>
+      </w:r>
+      <w:del w:id="87" w:author="Mike Taylor" w:date="2023-10-24T00:12:17Z">
+        <w:r>
+          <w:rPr/>
+          <w:delText>)</w:delText>
+        </w:r>
+      </w:del>
+      <w:r>
+        <w:rPr/>
+        <w:t>. A gigantic, exceptionally complete titanosaurian sauropod dinosaur from southern Patagonia, Argentina. Scientific Reports. doi:10.1038/srep06196.</w:t>
       </w:r>
     </w:p>
     <w:p>
@@ -3283,6 +3887,36 @@
       <w:pPr>
         <w:pStyle w:val="Normal"/>
         <w:ind w:hanging="720" w:left="720"/>
+        <w:rPr>
+          <w:ins w:id="91" w:author="Mike Taylor" w:date="2023-10-24T00:13:04Z"/>
+        </w:rPr>
+      </w:pPr>
+      <w:ins w:id="88" w:author="Mike Taylor" w:date="2023-10-24T00:13:04Z">
+        <w:r>
+          <w:rPr/>
+          <w:t xml:space="preserve">Spiekman, S.N.F. and Scheyer, T.M., 2019. A taxonomic revision of the genus </w:t>
+        </w:r>
+      </w:ins>
+      <w:ins w:id="89" w:author="Mike Taylor" w:date="2023-10-24T00:13:04Z">
+        <w:r>
+          <w:rPr>
+            <w:i/>
+            <w:iCs/>
+          </w:rPr>
+          <w:t>Tanystropheus</w:t>
+        </w:r>
+      </w:ins>
+      <w:ins w:id="90" w:author="Mike Taylor" w:date="2023-10-24T00:13:04Z">
+        <w:r>
+          <w:rPr/>
+          <w:t xml:space="preserve"> (Archosauromorpha, Tanystropheidae). Palaeontologia Electronica 22.3.80:1–46.</w:t>
+        </w:r>
+      </w:ins>
+    </w:p>
+    <w:p>
+      <w:pPr>
+        <w:pStyle w:val="Normal"/>
+        <w:ind w:hanging="720" w:left="720"/>
         <w:rPr/>
       </w:pPr>
       <w:r>
@@ -3423,7 +4057,7 @@
         <w:rPr/>
         <w:t xml:space="preserve"> </w:t>
       </w:r>
-      <w:commentRangeStart w:id="8"/>
+      <w:commentRangeStart w:id="9"/>
       <w:r>
         <w:rPr>
           <w:b/>
@@ -3435,9 +4069,9 @@
           <w:b/>
         </w:rPr>
       </w:r>
-      <w:commentRangeEnd w:id="8"/>
-      <w:r>
-        <w:commentReference w:id="8"/>
+      <w:commentRangeEnd w:id="9"/>
+      <w:r>
+        <w:commentReference w:id="9"/>
       </w:r>
       <w:r>
         <w:rPr/>
@@ -3774,7 +4408,17 @@
       </w:r>
       <w:r>
         <w:rPr/>
-        <w:t xml:space="preserve"> middle cervical vertebra, uncatalogued specimen from the anthropology teaching collection at the University of California, Santa Cruz, in anterior view. Photographs by authors.</w:t>
+        <w:t xml:space="preserve"> middle cervical vertebra, uncatalogued specimen from the anthropology teaching collection at the University of California, Santa Cruz, in anterior view. Photographs by </w:t>
+      </w:r>
+      <w:ins w:id="92" w:author="Mike Taylor" w:date="2023-10-24T00:14:37Z">
+        <w:r>
+          <w:rPr/>
+          <w:t xml:space="preserve">the </w:t>
+        </w:r>
+      </w:ins>
+      <w:r>
+        <w:rPr/>
+        <w:t>authors.</w:t>
       </w:r>
     </w:p>
     <w:p>
@@ -3800,7 +4444,37 @@
       </w:r>
       <w:r>
         <w:rPr/>
-        <w:t xml:space="preserve"> CM 555, 6th cervical vertebra and associated left cervical rib in left posterodorsal view. The parts of the rib are labelled (capitulum, tuberculum, anterior process, shaft), as are the parts of the vertebra that articulate with it (parapophysis, diapophysis). The transverse foramen, bound by the diapophysis, centrum wall, parapophysis and cervical rib, is highlighted in pink. Photograph by authors.</w:t>
+        <w:t xml:space="preserve"> CM 555, </w:t>
+      </w:r>
+      <w:ins w:id="93" w:author="Mike Taylor" w:date="2023-10-24T00:15:34Z">
+        <w:r>
+          <w:rPr/>
+          <w:t>C</w:t>
+        </w:r>
+      </w:ins>
+      <w:r>
+        <w:rPr/>
+        <w:t>6</w:t>
+      </w:r>
+      <w:del w:id="94" w:author="Mike Taylor" w:date="2023-10-24T00:15:38Z">
+        <w:r>
+          <w:rPr/>
+          <w:delText>th cervical vertebra</w:delText>
+        </w:r>
+      </w:del>
+      <w:r>
+        <w:rPr/>
+        <w:t xml:space="preserve"> and associated left cervical rib in left posterodorsal view. The parts of the rib are labelled (capitulum, tuberculum, anterior process, shaft), as are the parts of the vertebra that articulate with it (parapophysis, diapophysis). The transverse foramen, bound by the diapophysis, centrum wall, parapophysis and cervical rib, is highlighted in pink. Photograph by </w:t>
+      </w:r>
+      <w:ins w:id="95" w:author="Mike Taylor" w:date="2023-10-24T00:14:43Z">
+        <w:r>
+          <w:rPr/>
+          <w:t xml:space="preserve">the </w:t>
+        </w:r>
+      </w:ins>
+      <w:r>
+        <w:rPr/>
+        <w:t>authors.</w:t>
       </w:r>
     </w:p>
     <w:p>
@@ -3906,7 +4580,17 @@
       </w:r>
       <w:r>
         <w:rPr/>
-        <w:t xml:space="preserve"> Apatosaurinae incertae sedis BYU 18531, cervical vertebra in right lateral view. All photographs by authors.</w:t>
+        <w:t xml:space="preserve"> Apatosaurinae incertae sedis BYU 18531, cervical vertebra in right lateral view. All photographs by </w:t>
+      </w:r>
+      <w:ins w:id="96" w:author="Mike Taylor" w:date="2023-10-24T00:14:49Z">
+        <w:r>
+          <w:rPr/>
+          <w:t xml:space="preserve">the </w:t>
+        </w:r>
+      </w:ins>
+      <w:r>
+        <w:rPr/>
+        <w:t>authors.</w:t>
       </w:r>
     </w:p>
     <w:p>
@@ -3932,7 +4616,17 @@
       </w:r>
       <w:r>
         <w:rPr/>
-        <w:t xml:space="preserve"> cast LACM 127704 in right ventrolateral view, showing incipiently bifurcated cervical ribs. Photograph by authors.</w:t>
+        <w:t xml:space="preserve"> cast LACM 127704 in right ventrolateral view, showing incipiently bifurcated cervical ribs. Photograph by </w:t>
+      </w:r>
+      <w:ins w:id="97" w:author="Mike Taylor" w:date="2023-10-24T00:14:54Z">
+        <w:r>
+          <w:rPr/>
+          <w:t xml:space="preserve">the </w:t>
+        </w:r>
+      </w:ins>
+      <w:r>
+        <w:rPr/>
+        <w:t>authors.</w:t>
       </w:r>
     </w:p>
     <w:p>
@@ -3958,7 +4652,37 @@
       </w:r>
       <w:r>
         <w:rPr/>
-        <w:t xml:space="preserve"> holotype CM 3018, mounted at the Carnegie Museum in Pittsburgh. Cervical vertebrae 4 (posterior half), 5–7 and 8 (anterior half), in right anteroventrolateral view. White circles highlight the cervical ribs of C6, showing the dorsolaterally directed processes. Photograph by authors.</w:t>
+        <w:t xml:space="preserve"> holotype CM 3018, mounted at the Carnegie Museum in Pittsburgh. C</w:t>
+      </w:r>
+      <w:del w:id="98" w:author="Mike Taylor" w:date="2023-10-24T00:16:15Z">
+        <w:r>
+          <w:rPr/>
+          <w:delText xml:space="preserve">ervical vertebrae </w:delText>
+        </w:r>
+      </w:del>
+      <w:r>
+        <w:rPr/>
+        <w:t>4 (posterior half), 5–7</w:t>
+      </w:r>
+      <w:ins w:id="99" w:author="Mike Taylor" w:date="2023-10-24T00:16:31Z">
+        <w:r>
+          <w:rPr/>
+          <w:t>,</w:t>
+        </w:r>
+      </w:ins>
+      <w:r>
+        <w:rPr/>
+        <w:t xml:space="preserve"> and 8 (anterior half), in right anteroventrolateral view. White circles highlight the cervical ribs of C6, showing the dorsolaterally directed processes. Photograph by </w:t>
+      </w:r>
+      <w:ins w:id="100" w:author="Mike Taylor" w:date="2023-10-24T00:15:00Z">
+        <w:r>
+          <w:rPr/>
+          <w:t xml:space="preserve">the </w:t>
+        </w:r>
+      </w:ins>
+      <w:r>
+        <w:rPr/>
+        <w:t>authors.</w:t>
       </w:r>
     </w:p>
     <w:p>
@@ -4014,7 +4738,23 @@
       </w:r>
       <w:r>
         <w:rPr/>
-        <w:t xml:space="preserve"> Close-up of bifid cervical rib in left ventrolateral view, with anterior to the top. Abbreviation: </w:t>
+        <w:t xml:space="preserve"> Close-up of bif</w:t>
+      </w:r>
+      <w:del w:id="101" w:author="Mike Taylor" w:date="2023-10-24T00:16:54Z">
+        <w:r>
+          <w:rPr/>
+          <w:delText>i</w:delText>
+        </w:r>
+      </w:del>
+      <w:ins w:id="102" w:author="Mike Taylor" w:date="2023-10-24T00:16:54Z">
+        <w:r>
+          <w:rPr/>
+          <w:t>urcate</w:t>
+        </w:r>
+      </w:ins>
+      <w:r>
+        <w:rPr/>
+        <w:t xml:space="preserve">d cervical rib in left ventrolateral view, with anterior to the top. Abbreviation: </w:t>
       </w:r>
       <w:r>
         <w:rPr>
@@ -4024,7 +4764,33 @@
       </w:r>
       <w:r>
         <w:rPr/>
-        <w:t xml:space="preserve"> = dorsal process. The process is very apparent in ventral and ventrolatereral views, but more difficult to pick out in lateral view as it projects more medially than dorsally. Photographs by authors.</w:t>
+        <w:t xml:space="preserve"> = dorsal process. The process is very apparent in ventral and ventrolatereral views, but more difficult to pick out in lateral view </w:t>
+      </w:r>
+      <w:del w:id="103" w:author="Mike Taylor" w:date="2023-10-24T00:17:30Z">
+        <w:r>
+          <w:rPr/>
+          <w:delText>as</w:delText>
+        </w:r>
+      </w:del>
+      <w:ins w:id="104" w:author="Mike Taylor" w:date="2023-10-24T00:17:30Z">
+        <w:r>
+          <w:rPr/>
+          <w:t>because</w:t>
+        </w:r>
+      </w:ins>
+      <w:r>
+        <w:rPr/>
+        <w:t xml:space="preserve"> it projects more medially than dorsally. Photographs by </w:t>
+      </w:r>
+      <w:ins w:id="105" w:author="Mike Taylor" w:date="2023-10-24T00:15:04Z">
+        <w:r>
+          <w:rPr/>
+          <w:t xml:space="preserve">the </w:t>
+        </w:r>
+      </w:ins>
+      <w:r>
+        <w:rPr/>
+        <w:t>authors.</w:t>
       </w:r>
     </w:p>
     <w:p>
@@ -4100,7 +4866,71 @@
       </w:r>
       <w:r>
         <w:rPr/>
-        <w:t xml:space="preserve"> in the Carnegie Museum of Natural History, skull and first six and a half cervical vertebrae in right posterolateral view. Red muscles represent the longus colli ventralis, originating on the anterior aspect of one cervical rib and inserting on the shaft of the next. Blue muscles represent the flexor colli lateralis, originating on the anterior aspect of the tuberculum of one vertebra and inserting on the dorsal part of the shaft of the next. In </w:t>
+        <w:t xml:space="preserve"> in the Carnegie Museum of Natural History, skull and first six and a half cervical vertebrae in right posterolateral view. Red </w:t>
+      </w:r>
+      <w:del w:id="106" w:author="Mike Taylor" w:date="2023-10-24T00:17:54Z">
+        <w:r>
+          <w:rPr/>
+          <w:delText>muscles</w:delText>
+        </w:r>
+      </w:del>
+      <w:ins w:id="107" w:author="Mike Taylor" w:date="2023-10-24T00:17:54Z">
+        <w:r>
+          <w:rPr/>
+          <w:t>lines</w:t>
+        </w:r>
+      </w:ins>
+      <w:r>
+        <w:rPr/>
+        <w:t xml:space="preserve"> represent the longus colli ventralis</w:t>
+      </w:r>
+      <w:ins w:id="108" w:author="Mike Taylor" w:date="2023-10-24T00:17:58Z">
+        <w:r>
+          <w:rPr/>
+          <w:t xml:space="preserve"> </w:t>
+        </w:r>
+      </w:ins>
+      <w:ins w:id="109" w:author="Mike Taylor" w:date="2023-10-24T00:17:58Z">
+        <w:r>
+          <w:rPr/>
+          <w:t>muscles</w:t>
+        </w:r>
+      </w:ins>
+      <w:r>
+        <w:rPr/>
+        <w:t xml:space="preserve">, originating on the anterior aspect of one cervical rib and inserting on the shaft of the next. Blue </w:t>
+      </w:r>
+      <w:del w:id="110" w:author="Mike Taylor" w:date="2023-10-24T00:18:10Z">
+        <w:r>
+          <w:rPr/>
+          <w:delText>muscles</w:delText>
+        </w:r>
+      </w:del>
+      <w:ins w:id="111" w:author="Mike Taylor" w:date="2023-10-24T00:18:10Z">
+        <w:r>
+          <w:rPr/>
+          <w:t>lines</w:t>
+        </w:r>
+      </w:ins>
+      <w:r>
+        <w:rPr/>
+        <w:t xml:space="preserve"> represent the flexor colli lateralis</w:t>
+      </w:r>
+      <w:ins w:id="112" w:author="Mike Taylor" w:date="2023-10-24T00:18:13Z">
+        <w:r>
+          <w:rPr/>
+          <w:t xml:space="preserve"> </w:t>
+        </w:r>
+      </w:ins>
+      <w:ins w:id="113" w:author="Mike Taylor" w:date="2023-10-24T00:18:13Z">
+        <w:r>
+          <w:rPr/>
+          <w:t>muscles</w:t>
+        </w:r>
+      </w:ins>
+      <w:r>
+        <w:rPr/>
+        <w:t xml:space="preserve">, originating on the anterior aspect of the tuberculum of one vertebra and inserting on the dorsal part of the shaft of the next. In </w:t>
       </w:r>
       <w:r>
         <w:rPr>
@@ -4118,7 +4948,7 @@
         <w:pStyle w:val="Normal"/>
         <w:widowControl w:val="false"/>
         <w:suppressAutoHyphens w:val="true"/>
-        <w:overflowPunct w:val="false"/>
+        <w:overflowPunct w:val="true"/>
         <w:bidi w:val="0"/>
         <w:spacing w:lineRule="auto" w:line="480" w:before="0" w:after="200"/>
         <w:jc w:val="left"/>
@@ -4146,7 +4976,7 @@
   <w:comment w:id="0" w:author="Rob Holmes" w:date="2023-09-27T09:18:00Z" w:initials="RH">
     <w:p>
       <w:pPr>
-        <w:overflowPunct w:val="true"/>
+        <w:overflowPunct w:val="false"/>
         <w:spacing w:before="0" w:after="0" w:lineRule="auto" w:line="240"/>
         <w:rPr/>
       </w:pPr>
@@ -4163,7 +4993,7 @@
   <w:comment w:id="1" w:author="Rob Holmes" w:date="2023-09-27T11:04:00Z" w:initials="RH">
     <w:p>
       <w:pPr>
-        <w:overflowPunct w:val="true"/>
+        <w:overflowPunct w:val="false"/>
         <w:spacing w:before="0" w:after="0" w:lineRule="auto" w:line="240"/>
         <w:rPr/>
       </w:pPr>
@@ -4180,7 +5010,7 @@
   <w:comment w:id="2" w:author="Rob Holmes" w:date="2023-09-27T11:07:00Z" w:initials="RH">
     <w:p>
       <w:pPr>
-        <w:overflowPunct w:val="true"/>
+        <w:overflowPunct w:val="false"/>
         <w:spacing w:before="0" w:after="0" w:lineRule="auto" w:line="240"/>
         <w:rPr/>
       </w:pPr>
@@ -4197,7 +5027,7 @@
   <w:comment w:id="3" w:author="Rob Holmes" w:date="2023-09-27T11:12:00Z" w:initials="RH">
     <w:p>
       <w:pPr>
-        <w:overflowPunct w:val="true"/>
+        <w:overflowPunct w:val="false"/>
         <w:spacing w:before="0" w:after="0" w:lineRule="auto" w:line="240"/>
         <w:rPr/>
       </w:pPr>
@@ -4214,7 +5044,7 @@
   <w:comment w:id="4" w:author="Rob Holmes" w:date="2023-09-27T11:12:00Z" w:initials="RH">
     <w:p>
       <w:pPr>
-        <w:overflowPunct w:val="true"/>
+        <w:overflowPunct w:val="false"/>
         <w:spacing w:before="0" w:after="0" w:lineRule="auto" w:line="240"/>
         <w:rPr/>
       </w:pPr>
@@ -4228,10 +5058,10 @@
       </w:r>
     </w:p>
   </w:comment>
-  <w:comment w:id="5" w:author="Rob Holmes" w:date="2023-09-27T11:27:00Z" w:initials="RH">
-    <w:p>
-      <w:pPr>
-        <w:overflowPunct w:val="true"/>
+  <w:comment w:id="5" w:author="Jerry Harris" w:date="2023-09-02T12:47:00Z" w:initials="JH">
+    <w:p>
+      <w:pPr>
+        <w:overflowPunct w:val="false"/>
         <w:spacing w:before="0" w:after="0" w:lineRule="auto" w:line="240"/>
         <w:rPr/>
       </w:pPr>
@@ -4241,14 +5071,14 @@
           <w:szCs w:val="24"/>
           <w:lang w:val="en-US" w:eastAsia="en-US" w:bidi="en-US"/>
         </w:rPr>
-        <w:t>Sometimes muscles are italicized, sometimes not.  Standardize.</w:t>
+        <w:t>This is a good definition; I added the "notch" part because you refer to that later in the paper in such a way as to suggest that it's a good indicator of full-on bifurcation. I also want to commend you on the careful use throughout the manuscript (except the beginning of the abstract—see earlier comment) of the term "bifurcation": you don't  seem to inadvertently slip (as would be easy to do!) into blanketly referring to any deviation from a single-shafted rib as "bifurcate." Nice job!</w:t>
       </w:r>
     </w:p>
   </w:comment>
-  <w:comment w:id="6" w:author="Rob Holmes" w:date="2023-09-27T11:30:00Z" w:initials="RH">
-    <w:p>
-      <w:pPr>
-        <w:overflowPunct w:val="true"/>
+  <w:comment w:id="6" w:author="Rob Holmes" w:date="2023-09-27T11:27:00Z" w:initials="RH">
+    <w:p>
+      <w:pPr>
+        <w:overflowPunct w:val="false"/>
         <w:spacing w:before="0" w:after="0" w:lineRule="auto" w:line="240"/>
         <w:rPr/>
       </w:pPr>
@@ -4258,14 +5088,14 @@
           <w:szCs w:val="24"/>
           <w:lang w:val="en-US" w:eastAsia="en-US" w:bidi="en-US"/>
         </w:rPr>
-        <w:t>Rather than give each person their own paragraph, put them all together, naming them one at a time and indicating their contribution.</w:t>
+        <w:t>Sometimes muscles are italicized, sometimes not.  Standardize.</w:t>
       </w:r>
     </w:p>
   </w:comment>
-  <w:comment w:id="7" w:author="Rob Holmes" w:date="2023-09-27T11:35:00Z" w:initials="RH">
-    <w:p>
-      <w:pPr>
-        <w:overflowPunct w:val="true"/>
+  <w:comment w:id="7" w:author="Rob Holmes" w:date="2023-09-27T11:30:00Z" w:initials="RH">
+    <w:p>
+      <w:pPr>
+        <w:overflowPunct w:val="false"/>
         <w:spacing w:before="0" w:after="0" w:lineRule="auto" w:line="240"/>
         <w:rPr/>
       </w:pPr>
@@ -4275,14 +5105,31 @@
           <w:szCs w:val="24"/>
           <w:lang w:val="en-US" w:eastAsia="en-US" w:bidi="en-US"/>
         </w:rPr>
+        <w:t>Rather than give each person their own paragraph, put them all together, naming them one at a time and indicating their contribution.</w:t>
+      </w:r>
+    </w:p>
+  </w:comment>
+  <w:comment w:id="8" w:author="Rob Holmes" w:date="2023-09-27T11:35:00Z" w:initials="RH">
+    <w:p>
+      <w:pPr>
+        <w:overflowPunct w:val="false"/>
+        <w:spacing w:before="0" w:after="0" w:lineRule="auto" w:line="240"/>
+        <w:rPr/>
+      </w:pPr>
+      <w:r>
+        <w:rPr>
+          <w:rFonts w:ascii="Liberation Serif" w:hAnsi="Liberation Serif" w:eastAsia="Tahoma" w:cs="Tahoma"/>
+          <w:szCs w:val="24"/>
+          <w:lang w:val="en-US" w:eastAsia="en-US" w:bidi="en-US"/>
+        </w:rPr>
         <w:t>OK, I won’t do them all, but note the VAMP format – just initials for first and middle names, no space between initials, after the first author, initials come before the surname.</w:t>
       </w:r>
     </w:p>
   </w:comment>
-  <w:comment w:id="8" w:author="Rob Holmes" w:date="2023-09-27T11:44:00Z" w:initials="RH">
-    <w:p>
-      <w:pPr>
-        <w:overflowPunct w:val="true"/>
+  <w:comment w:id="9" w:author="Rob Holmes" w:date="2023-09-27T11:44:00Z" w:initials="RH">
+    <w:p>
+      <w:pPr>
+        <w:overflowPunct w:val="false"/>
         <w:spacing w:before="0" w:after="0" w:lineRule="auto" w:line="240"/>
         <w:rPr/>
       </w:pPr>
@@ -5125,7 +5972,7 @@
     <w:pPr>
       <w:widowControl w:val="false"/>
       <w:suppressAutoHyphens w:val="true"/>
-      <w:overflowPunct w:val="false"/>
+      <w:overflowPunct w:val="true"/>
       <w:bidi w:val="0"/>
       <w:spacing w:lineRule="auto" w:line="480" w:before="0" w:after="200"/>
       <w:jc w:val="left"/>
@@ -5396,7 +6243,7 @@
     <w:pPr>
       <w:widowControl/>
       <w:suppressAutoHyphens w:val="true"/>
-      <w:overflowPunct w:val="false"/>
+      <w:overflowPunct w:val="true"/>
       <w:bidi w:val="0"/>
       <w:spacing w:before="0" w:after="0"/>
       <w:jc w:val="left"/>

</xml_diff>